<commit_message>
Updated Metrics Document and Sprint Backlog
</commit_message>
<xml_diff>
--- a/Project/Phase 2/Sprint1/Pedro Lopes/metrics_set_Pedro_Lopes.docx
+++ b/Project/Phase 2/Sprint1/Pedro Lopes/metrics_set_Pedro_Lopes.docx
@@ -35,15 +35,74 @@
     </w:p>
     <w:p>
       <w:pPr>
-        <w:rPr>
-          <w:lang w:val="en-US"/>
-        </w:rPr>
-      </w:pPr>
-      <w:r>
-        <w:rPr>
-          <w:lang w:val="en-US"/>
-        </w:rPr>
-        <w:t>(indicate metrics set used)</w:t>
+        <w:ind w:left="708"/>
+      </w:pPr>
+      <w:r>
+        <w:t>MHF</w:t>
+      </w:r>
+      <w:r>
+        <w:t>:</w:t>
+      </w:r>
+      <w:r>
+        <w:t xml:space="preserve"> 45,24%</w:t>
+      </w:r>
+    </w:p>
+    <w:p>
+      <w:pPr>
+        <w:ind w:left="708"/>
+      </w:pPr>
+      <w:r>
+        <w:t>AHF: 88,19%</w:t>
+      </w:r>
+    </w:p>
+    <w:p>
+      <w:pPr>
+        <w:ind w:left="708"/>
+      </w:pPr>
+      <w:r>
+        <w:t>MIF: 51,58%</w:t>
+      </w:r>
+    </w:p>
+    <w:p>
+      <w:pPr>
+        <w:ind w:left="708"/>
+      </w:pPr>
+      <w:r>
+        <w:t>AIF</w:t>
+      </w:r>
+      <w:r>
+        <w:t xml:space="preserve">: </w:t>
+      </w:r>
+      <w:r>
+        <w:t>75,96%</w:t>
+      </w:r>
+    </w:p>
+    <w:p>
+      <w:pPr>
+        <w:ind w:left="708"/>
+      </w:pPr>
+      <w:r>
+        <w:t>PF</w:t>
+      </w:r>
+      <w:r>
+        <w:t xml:space="preserve">: </w:t>
+      </w:r>
+      <w:r>
+        <w:t>29,70%</w:t>
+      </w:r>
+    </w:p>
+    <w:p>
+      <w:pPr>
+        <w:ind w:left="708"/>
+      </w:pPr>
+      <w:r>
+        <w:t>CF</w:t>
+      </w:r>
+      <w:r>
+        <w:t xml:space="preserve">: </w:t>
+      </w:r>
+      <w:r>
+        <w:t>2,08%</w:t>
       </w:r>
     </w:p>
     <w:p>
@@ -61,16 +120,309 @@
       </w:r>
     </w:p>
     <w:p>
-      <w:pPr>
-        <w:rPr>
-          <w:lang w:val="en-US"/>
-        </w:rPr>
-      </w:pPr>
-      <w:r>
-        <w:rPr>
-          <w:lang w:val="en-US"/>
-        </w:rPr>
-        <w:t>(explain the collected metrics)</w:t>
+      <w:r>
+        <w:rPr>
+          <w:lang w:val="en-US"/>
+        </w:rPr>
+        <w:tab/>
+        <w:t xml:space="preserve">MHF </w:t>
+      </w:r>
+      <w:r>
+        <w:t>(</w:t>
+      </w:r>
+      <w:proofErr w:type="spellStart"/>
+      <w:r>
+        <w:t>Method</w:t>
+      </w:r>
+      <w:proofErr w:type="spellEnd"/>
+      <w:r>
+        <w:t xml:space="preserve"> </w:t>
+      </w:r>
+      <w:proofErr w:type="spellStart"/>
+      <w:r>
+        <w:t>Hiding</w:t>
+      </w:r>
+      <w:proofErr w:type="spellEnd"/>
+      <w:r>
+        <w:t xml:space="preserve"> </w:t>
+      </w:r>
+      <w:proofErr w:type="spellStart"/>
+      <w:r>
+        <w:t>Factor</w:t>
+      </w:r>
+      <w:proofErr w:type="spellEnd"/>
+      <w:r>
+        <w:t>):</w:t>
+      </w:r>
+      <w:r>
+        <w:t xml:space="preserve"> </w:t>
+      </w:r>
+      <w:r>
+        <w:rPr>
+          <w:sz w:val="24"/>
+          <w:szCs w:val="24"/>
+        </w:rPr>
+        <w:t>Percentagem de métodos que estão escondidos das restantes classes. Um valor elevado significa que não existe muita funcionalidade e um valor reduzido indica que a implementação não é suficientemente abstrata.</w:t>
+      </w:r>
+    </w:p>
+    <w:p>
+      <w:pPr>
+        <w:rPr>
+          <w:sz w:val="24"/>
+          <w:szCs w:val="24"/>
+        </w:rPr>
+      </w:pPr>
+      <w:r>
+        <w:tab/>
+      </w:r>
+      <w:r>
+        <w:t>AHF (</w:t>
+      </w:r>
+      <w:proofErr w:type="spellStart"/>
+      <w:r>
+        <w:t>Attribute</w:t>
+      </w:r>
+      <w:proofErr w:type="spellEnd"/>
+      <w:r>
+        <w:t xml:space="preserve"> </w:t>
+      </w:r>
+      <w:proofErr w:type="spellStart"/>
+      <w:r>
+        <w:t>Hiding</w:t>
+      </w:r>
+      <w:proofErr w:type="spellEnd"/>
+      <w:r>
+        <w:t xml:space="preserve"> </w:t>
+      </w:r>
+      <w:proofErr w:type="spellStart"/>
+      <w:r>
+        <w:t>Factor</w:t>
+      </w:r>
+      <w:proofErr w:type="spellEnd"/>
+      <w:r>
+        <w:t>):</w:t>
+      </w:r>
+      <w:r>
+        <w:t xml:space="preserve"> </w:t>
+      </w:r>
+      <w:r>
+        <w:rPr>
+          <w:sz w:val="24"/>
+          <w:szCs w:val="24"/>
+        </w:rPr>
+        <w:t xml:space="preserve">Percentagem de atributos que estão escondidos das restantes classes, idealmente todos os atributos estariam escondidos (logo AHF = 100%). </w:t>
+      </w:r>
+    </w:p>
+    <w:p>
+      <w:r>
+        <w:tab/>
+      </w:r>
+      <w:r>
+        <w:t>MIF (</w:t>
+      </w:r>
+      <w:proofErr w:type="spellStart"/>
+      <w:r>
+        <w:t>Method</w:t>
+      </w:r>
+      <w:proofErr w:type="spellEnd"/>
+      <w:r>
+        <w:t xml:space="preserve"> </w:t>
+      </w:r>
+      <w:proofErr w:type="spellStart"/>
+      <w:r>
+        <w:t>Inheritance</w:t>
+      </w:r>
+      <w:proofErr w:type="spellEnd"/>
+      <w:r>
+        <w:t xml:space="preserve"> </w:t>
+      </w:r>
+      <w:proofErr w:type="spellStart"/>
+      <w:r>
+        <w:t>Factor</w:t>
+      </w:r>
+      <w:proofErr w:type="spellEnd"/>
+      <w:r>
+        <w:t>):</w:t>
+      </w:r>
+      <w:r>
+        <w:t xml:space="preserve"> </w:t>
+      </w:r>
+      <w:r>
+        <w:rPr>
+          <w:sz w:val="24"/>
+          <w:szCs w:val="24"/>
+        </w:rPr>
+        <w:t>Percentagem de métodos que são herdados de outras classes.</w:t>
+      </w:r>
+    </w:p>
+    <w:p>
+      <w:r>
+        <w:rPr>
+          <w:lang w:val="en-US"/>
+        </w:rPr>
+        <w:tab/>
+      </w:r>
+      <w:r>
+        <w:t>AIF (</w:t>
+      </w:r>
+      <w:proofErr w:type="spellStart"/>
+      <w:r>
+        <w:t>Attribute</w:t>
+      </w:r>
+      <w:proofErr w:type="spellEnd"/>
+      <w:r>
+        <w:t xml:space="preserve"> </w:t>
+      </w:r>
+      <w:proofErr w:type="spellStart"/>
+      <w:r>
+        <w:t>Inheritance</w:t>
+      </w:r>
+      <w:proofErr w:type="spellEnd"/>
+      <w:r>
+        <w:t xml:space="preserve"> </w:t>
+      </w:r>
+      <w:proofErr w:type="spellStart"/>
+      <w:r>
+        <w:t>Factor</w:t>
+      </w:r>
+      <w:proofErr w:type="spellEnd"/>
+      <w:r>
+        <w:t>):</w:t>
+      </w:r>
+      <w:r>
+        <w:t xml:space="preserve"> </w:t>
+      </w:r>
+      <w:r>
+        <w:rPr>
+          <w:sz w:val="24"/>
+          <w:szCs w:val="24"/>
+        </w:rPr>
+        <w:t xml:space="preserve">Percentagem de atributos que são herdados de outras classes. Valores elevados (de MIF e AIF) podem indicar demasiada herança ou um grande alcance dos elementos herdados (classes que herdam os mesmos elementos), </w:t>
+      </w:r>
+      <w:r>
+        <w:rPr>
+          <w:sz w:val="24"/>
+          <w:szCs w:val="24"/>
+        </w:rPr>
+        <w:t>enquanto</w:t>
+      </w:r>
+      <w:r>
+        <w:rPr>
+          <w:sz w:val="24"/>
+          <w:szCs w:val="24"/>
+        </w:rPr>
+        <w:t xml:space="preserve"> valores reduzidos podem indicar falta de herança ou muito uso de “</w:t>
+      </w:r>
+      <w:proofErr w:type="spellStart"/>
+      <w:r>
+        <w:rPr>
+          <w:sz w:val="24"/>
+          <w:szCs w:val="24"/>
+        </w:rPr>
+        <w:t>override</w:t>
+      </w:r>
+      <w:proofErr w:type="spellEnd"/>
+      <w:r>
+        <w:rPr>
+          <w:sz w:val="24"/>
+          <w:szCs w:val="24"/>
+        </w:rPr>
+        <w:t>”.</w:t>
+      </w:r>
+    </w:p>
+    <w:p>
+      <w:pPr>
+        <w:rPr>
+          <w:sz w:val="24"/>
+          <w:szCs w:val="24"/>
+        </w:rPr>
+      </w:pPr>
+      <w:r>
+        <w:tab/>
+      </w:r>
+      <w:r>
+        <w:t>PF (</w:t>
+      </w:r>
+      <w:proofErr w:type="spellStart"/>
+      <w:r>
+        <w:t>Polymorphism</w:t>
+      </w:r>
+      <w:proofErr w:type="spellEnd"/>
+      <w:r>
+        <w:t xml:space="preserve"> </w:t>
+      </w:r>
+      <w:proofErr w:type="spellStart"/>
+      <w:r>
+        <w:t>Factor</w:t>
+      </w:r>
+      <w:proofErr w:type="spellEnd"/>
+      <w:r>
+        <w:t>):</w:t>
+      </w:r>
+      <w:r>
+        <w:t xml:space="preserve"> </w:t>
+      </w:r>
+      <w:r>
+        <w:rPr>
+          <w:sz w:val="24"/>
+          <w:szCs w:val="24"/>
+        </w:rPr>
+        <w:t>Percentagem de substituição (</w:t>
+      </w:r>
+      <w:proofErr w:type="spellStart"/>
+      <w:r>
+        <w:rPr>
+          <w:sz w:val="24"/>
+          <w:szCs w:val="24"/>
+        </w:rPr>
+        <w:t>override</w:t>
+      </w:r>
+      <w:proofErr w:type="spellEnd"/>
+      <w:r>
+        <w:rPr>
+          <w:sz w:val="24"/>
+          <w:szCs w:val="24"/>
+        </w:rPr>
+        <w:t>) de métodos herdados na árvore de herança do projeto. Estudos relativos a este valor sugerem que o seu efeito na qualidade do código é baixo, não existem valores que sirvam de padrão de qualidade.</w:t>
+      </w:r>
+    </w:p>
+    <w:p>
+      <w:pPr>
+        <w:rPr>
+          <w:lang w:val="en-US"/>
+        </w:rPr>
+      </w:pPr>
+      <w:r>
+        <w:tab/>
+      </w:r>
+      <w:r>
+        <w:t>CF (</w:t>
+      </w:r>
+      <w:proofErr w:type="spellStart"/>
+      <w:r>
+        <w:t>Coupling</w:t>
+      </w:r>
+      <w:proofErr w:type="spellEnd"/>
+      <w:r>
+        <w:t xml:space="preserve"> </w:t>
+      </w:r>
+      <w:proofErr w:type="spellStart"/>
+      <w:r>
+        <w:t>Factor</w:t>
+      </w:r>
+      <w:proofErr w:type="spellEnd"/>
+      <w:r>
+        <w:t>):</w:t>
+      </w:r>
+      <w:r>
+        <w:t xml:space="preserve"> </w:t>
+      </w:r>
+      <w:r>
+        <w:rPr>
+          <w:sz w:val="24"/>
+          <w:szCs w:val="24"/>
+        </w:rPr>
+        <w:t>Esta percentagem representa o número de ligações entre classes, i.e., classes que acedem a métodos ou variáveis de outras, relativo ao máximo número de ligações possível. Valores elevados são sinais de alta complexidade, o que pode indicar que o código seja mais difícil de entender e manter.</w:t>
       </w:r>
     </w:p>
     <w:p>

</xml_diff>

<commit_message>
Updated Metrics, Backlog and Burndown Chart
</commit_message>
<xml_diff>
--- a/Project/Phase 2/Sprint1/Pedro Lopes/metrics_set_Pedro_Lopes.docx
+++ b/Project/Phase 2/Sprint1/Pedro Lopes/metrics_set_Pedro_Lopes.docx
@@ -120,6 +120,13 @@
       </w:r>
     </w:p>
     <w:p>
+      <w:pPr>
+        <w:rPr>
+          <w:lang w:val="en-US"/>
+        </w:rPr>
+      </w:pPr>
+    </w:p>
+    <w:p>
       <w:r>
         <w:rPr>
           <w:lang w:val="en-US"/>
@@ -128,355 +135,225 @@
         <w:t xml:space="preserve">MHF </w:t>
       </w:r>
       <w:r>
-        <w:t>(</w:t>
-      </w:r>
-      <w:proofErr w:type="spellStart"/>
-      <w:r>
-        <w:t>Method</w:t>
-      </w:r>
-      <w:proofErr w:type="spellEnd"/>
+        <w:t>(Method Hiding Factor):</w:t>
+      </w:r>
       <w:r>
         <w:t xml:space="preserve"> </w:t>
       </w:r>
-      <w:proofErr w:type="spellStart"/>
-      <w:r>
-        <w:t>Hiding</w:t>
-      </w:r>
-      <w:proofErr w:type="spellEnd"/>
-      <w:r>
-        <w:t xml:space="preserve"> </w:t>
-      </w:r>
-      <w:proofErr w:type="spellStart"/>
-      <w:r>
-        <w:t>Factor</w:t>
-      </w:r>
-      <w:proofErr w:type="spellEnd"/>
-      <w:r>
-        <w:t>):</w:t>
-      </w:r>
-      <w:r>
-        <w:t xml:space="preserve"> </w:t>
-      </w:r>
-      <w:r>
+      <w:r>
+        <w:t xml:space="preserve">Percentage of methods that are hidden from the remaining classes. A high value indicates that there might not </w:t>
+      </w:r>
+      <w:r>
+        <w:t>a lot of functionality, while a low value indicates that the implementation might not have enough abstraction.</w:t>
+      </w:r>
+    </w:p>
+    <w:p>
+      <w:pPr>
         <w:rPr>
           <w:sz w:val="24"/>
           <w:szCs w:val="24"/>
         </w:rPr>
-        <w:t>Percentagem de métodos que estão escondidos das restantes classes. Um valor elevado significa que não existe muita funcionalidade e um valor reduzido indica que a implementação não é suficientemente abstrata.</w:t>
-      </w:r>
-    </w:p>
-    <w:p>
-      <w:pPr>
+      </w:pPr>
+      <w:r>
+        <w:tab/>
+      </w:r>
+      <w:r>
+        <w:t>AHF (Attribute Hiding Factor):</w:t>
+      </w:r>
+      <w:r>
+        <w:t xml:space="preserve"> Percentage of attributes that are hidden from the remaining classes. Ideally all attributes would be hidden (AHF = 100%).</w:t>
+      </w:r>
+      <w:r>
         <w:rPr>
           <w:sz w:val="24"/>
           <w:szCs w:val="24"/>
         </w:rPr>
-      </w:pPr>
+        <w:t xml:space="preserve"> </w:t>
+      </w:r>
+    </w:p>
+    <w:p>
       <w:r>
         <w:tab/>
       </w:r>
       <w:r>
-        <w:t>AHF (</w:t>
-      </w:r>
-      <w:proofErr w:type="spellStart"/>
-      <w:r>
-        <w:t>Attribute</w:t>
-      </w:r>
-      <w:proofErr w:type="spellEnd"/>
+        <w:t>MIF (Method Inheritance Factor):</w:t>
+      </w:r>
       <w:r>
         <w:t xml:space="preserve"> </w:t>
       </w:r>
-      <w:proofErr w:type="spellStart"/>
-      <w:r>
-        <w:t>Hiding</w:t>
-      </w:r>
-      <w:proofErr w:type="spellEnd"/>
+      <w:r>
+        <w:t>Percentage of methods that are inherited from other classes.</w:t>
+      </w:r>
+    </w:p>
+    <w:p>
+      <w:r>
+        <w:rPr>
+          <w:lang w:val="en-US"/>
+        </w:rPr>
+        <w:tab/>
+      </w:r>
+      <w:r>
+        <w:t>AIF (Attribute Inheritance Factor):</w:t>
+      </w:r>
       <w:r>
         <w:t xml:space="preserve"> </w:t>
       </w:r>
-      <w:proofErr w:type="spellStart"/>
-      <w:r>
-        <w:t>Factor</w:t>
-      </w:r>
-      <w:proofErr w:type="spellEnd"/>
-      <w:r>
-        <w:t>):</w:t>
-      </w:r>
-      <w:r>
-        <w:t xml:space="preserve"> </w:t>
-      </w:r>
-      <w:r>
+      <w:r>
+        <w:t xml:space="preserve">Percentage of </w:t>
+      </w:r>
+      <w:r>
+        <w:t>attributes</w:t>
+      </w:r>
+      <w:r>
+        <w:t xml:space="preserve"> that are inherited from other classes.</w:t>
+      </w:r>
+      <w:r>
+        <w:t xml:space="preserve"> High values (of MIF and AIF) indicates that ther might be to much inheritance or that the inherited elements have a big scope, while low values might indicate that there isn’t enough inheritance or too much use of override.</w:t>
+      </w:r>
+    </w:p>
+    <w:p>
+      <w:pPr>
         <w:rPr>
           <w:sz w:val="24"/>
           <w:szCs w:val="24"/>
         </w:rPr>
-        <w:t xml:space="preserve">Percentagem de atributos que estão escondidos das restantes classes, idealmente todos os atributos estariam escondidos (logo AHF = 100%). </w:t>
-      </w:r>
-    </w:p>
-    <w:p>
+      </w:pPr>
       <w:r>
         <w:tab/>
       </w:r>
       <w:r>
-        <w:t>MIF (</w:t>
-      </w:r>
-      <w:proofErr w:type="spellStart"/>
-      <w:r>
-        <w:t>Method</w:t>
-      </w:r>
-      <w:proofErr w:type="spellEnd"/>
+        <w:t>PF (Polymorphism Factor):</w:t>
+      </w:r>
       <w:r>
         <w:t xml:space="preserve"> </w:t>
       </w:r>
-      <w:proofErr w:type="spellStart"/>
-      <w:r>
-        <w:t>Inheritance</w:t>
-      </w:r>
-      <w:proofErr w:type="spellEnd"/>
-      <w:r>
-        <w:t xml:space="preserve"> </w:t>
-      </w:r>
-      <w:proofErr w:type="spellStart"/>
-      <w:r>
-        <w:t>Factor</w:t>
-      </w:r>
-      <w:proofErr w:type="spellEnd"/>
-      <w:r>
-        <w:t>):</w:t>
-      </w:r>
-      <w:r>
-        <w:t xml:space="preserve"> </w:t>
-      </w:r>
-      <w:r>
+      <w:r>
+        <w:t>Percentage of overriden inherited methods, according to Fernando Brito and Abreu, values above 10% are to high and reduce benefits.</w:t>
+      </w:r>
+    </w:p>
+    <w:p>
+      <w:pPr>
         <w:rPr>
           <w:sz w:val="24"/>
           <w:szCs w:val="24"/>
         </w:rPr>
-        <w:t>Percentagem de métodos que são herdados de outras classes.</w:t>
-      </w:r>
-    </w:p>
-    <w:p>
-      <w:r>
-        <w:rPr>
-          <w:lang w:val="en-US"/>
-        </w:rPr>
+      </w:pPr>
+      <w:r>
         <w:tab/>
       </w:r>
       <w:r>
-        <w:t>AIF (</w:t>
-      </w:r>
-      <w:proofErr w:type="spellStart"/>
-      <w:r>
-        <w:t>Attribute</w:t>
-      </w:r>
-      <w:proofErr w:type="spellEnd"/>
+        <w:t>CF (Coupling Factor):</w:t>
+      </w:r>
       <w:r>
         <w:t xml:space="preserve"> </w:t>
       </w:r>
-      <w:proofErr w:type="spellStart"/>
-      <w:r>
-        <w:t>Inheritance</w:t>
-      </w:r>
-      <w:proofErr w:type="spellEnd"/>
-      <w:r>
-        <w:t xml:space="preserve"> </w:t>
-      </w:r>
-      <w:proofErr w:type="spellStart"/>
-      <w:r>
-        <w:t>Factor</w:t>
-      </w:r>
-      <w:proofErr w:type="spellEnd"/>
-      <w:r>
-        <w:t>):</w:t>
-      </w:r>
-      <w:r>
-        <w:t xml:space="preserve"> </w:t>
+      <w:r>
+        <w:t>Percentage of classes that are coupled with another class, high values are a sign of high complexity and therefore higher difficulty of understanding the code.</w:t>
+      </w:r>
+    </w:p>
+    <w:p>
+      <w:pPr>
+        <w:pStyle w:val="Ttulo2"/>
+        <w:rPr>
+          <w:lang w:val="en-US"/>
+        </w:rPr>
+      </w:pPr>
+      <w:r>
+        <w:rPr>
+          <w:lang w:val="en-US"/>
+        </w:rPr>
+        <w:t>Potential Trouble Spots</w:t>
+      </w:r>
+    </w:p>
+    <w:p>
+      <w:pPr>
+        <w:rPr>
+          <w:lang w:val="en-US"/>
+        </w:rPr>
+      </w:pPr>
+    </w:p>
+    <w:p>
+      <w:pPr>
+        <w:rPr>
+          <w:lang w:val="en-US"/>
+        </w:rPr>
+      </w:pPr>
+      <w:r>
+        <w:rPr>
+          <w:lang w:val="en-US"/>
+        </w:rPr>
+        <w:tab/>
+        <w:t>AIF has a high value, which means, too many classes with access to variables from classes higher in the hierarchy, which increases the complexity of the project.</w:t>
+      </w:r>
+    </w:p>
+    <w:p>
+      <w:pPr>
+        <w:rPr>
+          <w:lang w:val="en-US"/>
+        </w:rPr>
+      </w:pPr>
+      <w:r>
+        <w:rPr>
+          <w:lang w:val="en-US"/>
+        </w:rPr>
+        <w:tab/>
+        <w:t xml:space="preserve">PF also has a high value (according to </w:t>
       </w:r>
       <w:r>
         <w:rPr>
           <w:sz w:val="24"/>
           <w:szCs w:val="24"/>
         </w:rPr>
-        <w:t xml:space="preserve">Percentagem de atributos que são herdados de outras classes. Valores elevados (de MIF e AIF) podem indicar demasiada herança ou um grande alcance dos elementos herdados (classes que herdam os mesmos elementos), </w:t>
+        <w:t xml:space="preserve">Fernando Brito </w:t>
       </w:r>
       <w:r>
         <w:rPr>
           <w:sz w:val="24"/>
           <w:szCs w:val="24"/>
         </w:rPr>
-        <w:t>enquanto</w:t>
+        <w:t>and</w:t>
       </w:r>
       <w:r>
         <w:rPr>
           <w:sz w:val="24"/>
           <w:szCs w:val="24"/>
         </w:rPr>
-        <w:t xml:space="preserve"> valores reduzidos podem indicar falta de herança ou muito uso de “</w:t>
-      </w:r>
-      <w:proofErr w:type="spellStart"/>
-      <w:r>
-        <w:rPr>
-          <w:sz w:val="24"/>
-          <w:szCs w:val="24"/>
-        </w:rPr>
-        <w:t>override</w:t>
-      </w:r>
-      <w:proofErr w:type="spellEnd"/>
-      <w:r>
-        <w:rPr>
-          <w:sz w:val="24"/>
-          <w:szCs w:val="24"/>
-        </w:rPr>
-        <w:t>”.</w:t>
-      </w:r>
-    </w:p>
-    <w:p>
-      <w:pPr>
-        <w:rPr>
-          <w:sz w:val="24"/>
-          <w:szCs w:val="24"/>
-        </w:rPr>
-      </w:pPr>
-      <w:r>
+        <w:t xml:space="preserve"> Abreu</w:t>
+      </w:r>
+      <w:r>
+        <w:rPr>
+          <w:lang w:val="en-US"/>
+        </w:rPr>
+        <w:t>), the benefits of inheriting methods (reuse and simplicity) are negated by the use of override.</w:t>
+      </w:r>
+    </w:p>
+    <w:p>
+      <w:pPr>
+        <w:pStyle w:val="Ttulo2"/>
+        <w:rPr>
+          <w:lang w:val="en-US"/>
+        </w:rPr>
+      </w:pPr>
+      <w:r>
+        <w:rPr>
+          <w:lang w:val="en-US"/>
+        </w:rPr>
+        <w:lastRenderedPageBreak/>
+        <w:t>Relatability to identified Code Smells</w:t>
+      </w:r>
+    </w:p>
+    <w:p>
+      <w:pPr>
+        <w:rPr>
+          <w:lang w:val="en-US"/>
+        </w:rPr>
+      </w:pPr>
+      <w:r>
+        <w:rPr>
+          <w:lang w:val="en-US"/>
+        </w:rPr>
         <w:tab/>
-      </w:r>
-      <w:r>
-        <w:t>PF (</w:t>
-      </w:r>
-      <w:proofErr w:type="spellStart"/>
-      <w:r>
-        <w:t>Polymorphism</w:t>
-      </w:r>
-      <w:proofErr w:type="spellEnd"/>
-      <w:r>
-        <w:t xml:space="preserve"> </w:t>
-      </w:r>
-      <w:proofErr w:type="spellStart"/>
-      <w:r>
-        <w:t>Factor</w:t>
-      </w:r>
-      <w:proofErr w:type="spellEnd"/>
-      <w:r>
-        <w:t>):</w:t>
-      </w:r>
-      <w:r>
-        <w:t xml:space="preserve"> </w:t>
-      </w:r>
-      <w:r>
-        <w:rPr>
-          <w:sz w:val="24"/>
-          <w:szCs w:val="24"/>
-        </w:rPr>
-        <w:t>Percentagem de substituição (</w:t>
-      </w:r>
-      <w:proofErr w:type="spellStart"/>
-      <w:r>
-        <w:rPr>
-          <w:sz w:val="24"/>
-          <w:szCs w:val="24"/>
-        </w:rPr>
-        <w:t>override</w:t>
-      </w:r>
-      <w:proofErr w:type="spellEnd"/>
-      <w:r>
-        <w:rPr>
-          <w:sz w:val="24"/>
-          <w:szCs w:val="24"/>
-        </w:rPr>
-        <w:t>) de métodos herdados na árvore de herança do projeto. Estudos relativos a este valor sugerem que o seu efeito na qualidade do código é baixo, não existem valores que sirvam de padrão de qualidade.</w:t>
-      </w:r>
-    </w:p>
-    <w:p>
-      <w:pPr>
-        <w:rPr>
-          <w:lang w:val="en-US"/>
-        </w:rPr>
-      </w:pPr>
-      <w:r>
-        <w:tab/>
-      </w:r>
-      <w:r>
-        <w:t>CF (</w:t>
-      </w:r>
-      <w:proofErr w:type="spellStart"/>
-      <w:r>
-        <w:t>Coupling</w:t>
-      </w:r>
-      <w:proofErr w:type="spellEnd"/>
-      <w:r>
-        <w:t xml:space="preserve"> </w:t>
-      </w:r>
-      <w:proofErr w:type="spellStart"/>
-      <w:r>
-        <w:t>Factor</w:t>
-      </w:r>
-      <w:proofErr w:type="spellEnd"/>
-      <w:r>
-        <w:t>):</w:t>
-      </w:r>
-      <w:r>
-        <w:t xml:space="preserve"> </w:t>
-      </w:r>
-      <w:r>
-        <w:rPr>
-          <w:sz w:val="24"/>
-          <w:szCs w:val="24"/>
-        </w:rPr>
-        <w:t>Esta percentagem representa o número de ligações entre classes, i.e., classes que acedem a métodos ou variáveis de outras, relativo ao máximo número de ligações possível. Valores elevados são sinais de alta complexidade, o que pode indicar que o código seja mais difícil de entender e manter.</w:t>
-      </w:r>
-    </w:p>
-    <w:p>
-      <w:pPr>
-        <w:pStyle w:val="Ttulo2"/>
-        <w:rPr>
-          <w:lang w:val="en-US"/>
-        </w:rPr>
-      </w:pPr>
-      <w:r>
-        <w:rPr>
-          <w:lang w:val="en-US"/>
-        </w:rPr>
-        <w:t>Potential Trouble Spots</w:t>
-      </w:r>
-    </w:p>
-    <w:p>
-      <w:pPr>
-        <w:rPr>
-          <w:lang w:val="en-US"/>
-        </w:rPr>
-      </w:pPr>
-      <w:r>
-        <w:rPr>
-          <w:lang w:val="en-US"/>
-        </w:rPr>
-        <w:t>(hint: look for the extreme values)</w:t>
-      </w:r>
-    </w:p>
-    <w:p>
-      <w:pPr>
-        <w:pStyle w:val="Ttulo2"/>
-        <w:rPr>
-          <w:lang w:val="en-US"/>
-        </w:rPr>
-      </w:pPr>
-      <w:r>
-        <w:rPr>
-          <w:lang w:val="en-US"/>
-        </w:rPr>
-        <w:t>Relatability to identified Code Smells</w:t>
-      </w:r>
-    </w:p>
-    <w:p>
-      <w:pPr>
-        <w:rPr>
-          <w:lang w:val="en-US"/>
-        </w:rPr>
-      </w:pPr>
-      <w:r>
-        <w:rPr>
-          <w:lang w:val="en-US"/>
-        </w:rPr>
-        <w:t>(this part may not exist)</w:t>
+        <w:t>Haven’t found any relation between the metrics’ values and the code smells identified in phase 1.</w:t>
       </w:r>
     </w:p>
     <w:sectPr>

</xml_diff>